<commit_message>
fix geodataframe conversion issue
</commit_message>
<xml_diff>
--- a/CASA0006 Research Proposal.docx
+++ b/CASA0006 Research Proposal.docx
@@ -22,11 +22,6 @@
         <w:t>Student Number: 22186878</w:t>
       </w:r>
     </w:p>
-    <w:p>
-      <w:r>
-        <w:t xml:space="preserve">Date submitted: </w:t>
-      </w:r>
-    </w:p>
     <w:p/>
     <w:p>
       <w:r>
@@ -36,10 +31,558 @@
         <w:t>:</w:t>
       </w:r>
     </w:p>
+    <w:p>
+      <w:pPr>
+        <w:pStyle w:val="ListParagraph"/>
+        <w:numPr>
+          <w:ilvl w:val="0"/>
+          <w:numId w:val="10"/>
+        </w:numPr>
+      </w:pPr>
+      <w:r>
+        <w:t xml:space="preserve">Can crash severity be predicted through contextual factors? </w:t>
+      </w:r>
+      <w:r>
+        <w:rPr>
+          <w:color w:val="FF0000"/>
+        </w:rPr>
+        <w:t xml:space="preserve">Cons: would this model have any actual use? Most contextual factors could only be collected at the same time as severity assessment. </w:t>
+      </w:r>
+    </w:p>
+    <w:p>
+      <w:pPr>
+        <w:pStyle w:val="ListParagraph"/>
+        <w:numPr>
+          <w:ilvl w:val="0"/>
+          <w:numId w:val="10"/>
+        </w:numPr>
+      </w:pPr>
+      <w:r>
+        <w:t xml:space="preserve">Spatial clustering of traffic accidents in New Zealand to identify ‘black-spots’. </w:t>
+      </w:r>
+      <w:r>
+        <w:rPr>
+          <w:color w:val="FF0000"/>
+        </w:rPr>
+        <w:t xml:space="preserve">Cons: methodology the same as covered in term 1 subjects (GIS, QM), and does not extend any further ML techniques. </w:t>
+      </w:r>
+    </w:p>
+    <w:tbl>
+      <w:tblPr>
+        <w:tblStyle w:val="TableGrid"/>
+        <w:tblW w:w="0" w:type="auto"/>
+        <w:tblLook w:val="04A0" w:firstRow="1" w:lastRow="0" w:firstColumn="1" w:lastColumn="0" w:noHBand="0" w:noVBand="1"/>
+      </w:tblPr>
+      <w:tblGrid>
+        <w:gridCol w:w="3005"/>
+        <w:gridCol w:w="3005"/>
+        <w:gridCol w:w="3006"/>
+      </w:tblGrid>
+      <w:tr>
+        <w:tc>
+          <w:tcPr>
+            <w:tcW w:w="3005" w:type="dxa"/>
+          </w:tcPr>
+          <w:p>
+            <w:pPr>
+              <w:rPr>
+                <w:b/>
+                <w:bCs/>
+                <w:sz w:val="20"/>
+                <w:szCs w:val="20"/>
+              </w:rPr>
+            </w:pPr>
+            <w:r>
+              <w:rPr>
+                <w:b/>
+                <w:bCs/>
+                <w:sz w:val="20"/>
+                <w:szCs w:val="20"/>
+              </w:rPr>
+              <w:t>Research Topic</w:t>
+            </w:r>
+          </w:p>
+        </w:tc>
+        <w:tc>
+          <w:tcPr>
+            <w:tcW w:w="3005" w:type="dxa"/>
+            <w:shd w:val="clear" w:color="auto" w:fill="C5E0B3" w:themeFill="accent6" w:themeFillTint="66"/>
+          </w:tcPr>
+          <w:p>
+            <w:pPr>
+              <w:rPr>
+                <w:b/>
+                <w:bCs/>
+                <w:sz w:val="20"/>
+                <w:szCs w:val="20"/>
+              </w:rPr>
+            </w:pPr>
+            <w:r>
+              <w:rPr>
+                <w:b/>
+                <w:bCs/>
+                <w:sz w:val="20"/>
+                <w:szCs w:val="20"/>
+              </w:rPr>
+              <w:t>Pros</w:t>
+            </w:r>
+          </w:p>
+        </w:tc>
+        <w:tc>
+          <w:tcPr>
+            <w:tcW w:w="3006" w:type="dxa"/>
+            <w:shd w:val="clear" w:color="auto" w:fill="C00000"/>
+          </w:tcPr>
+          <w:p>
+            <w:pPr>
+              <w:rPr>
+                <w:b/>
+                <w:bCs/>
+                <w:sz w:val="20"/>
+                <w:szCs w:val="20"/>
+              </w:rPr>
+            </w:pPr>
+            <w:r>
+              <w:rPr>
+                <w:b/>
+                <w:bCs/>
+                <w:sz w:val="20"/>
+                <w:szCs w:val="20"/>
+              </w:rPr>
+              <w:t>Cons</w:t>
+            </w:r>
+          </w:p>
+        </w:tc>
+      </w:tr>
+      <w:tr>
+        <w:tc>
+          <w:tcPr>
+            <w:tcW w:w="3005" w:type="dxa"/>
+          </w:tcPr>
+          <w:p>
+            <w:pPr>
+              <w:jc w:val="left"/>
+              <w:rPr>
+                <w:sz w:val="20"/>
+                <w:szCs w:val="20"/>
+              </w:rPr>
+            </w:pPr>
+            <w:r>
+              <w:rPr>
+                <w:sz w:val="20"/>
+                <w:szCs w:val="20"/>
+              </w:rPr>
+              <w:t>Can crash severity be predicted through contextual factors?</w:t>
+            </w:r>
+          </w:p>
+        </w:tc>
+        <w:tc>
+          <w:tcPr>
+            <w:tcW w:w="3005" w:type="dxa"/>
+          </w:tcPr>
+          <w:p>
+            <w:pPr>
+              <w:pStyle w:val="ListParagraph"/>
+              <w:numPr>
+                <w:ilvl w:val="0"/>
+                <w:numId w:val="10"/>
+              </w:numPr>
+              <w:jc w:val="left"/>
+              <w:rPr>
+                <w:sz w:val="20"/>
+                <w:szCs w:val="20"/>
+              </w:rPr>
+            </w:pPr>
+            <w:r>
+              <w:rPr>
+                <w:sz w:val="20"/>
+                <w:szCs w:val="20"/>
+              </w:rPr>
+              <w:t xml:space="preserve">Simple analysis (regression tree) </w:t>
+            </w:r>
+          </w:p>
+        </w:tc>
+        <w:tc>
+          <w:tcPr>
+            <w:tcW w:w="3006" w:type="dxa"/>
+          </w:tcPr>
+          <w:p>
+            <w:pPr>
+              <w:pStyle w:val="ListParagraph"/>
+              <w:numPr>
+                <w:ilvl w:val="0"/>
+                <w:numId w:val="10"/>
+              </w:numPr>
+              <w:jc w:val="left"/>
+              <w:rPr>
+                <w:sz w:val="20"/>
+                <w:szCs w:val="20"/>
+              </w:rPr>
+            </w:pPr>
+            <w:r>
+              <w:rPr>
+                <w:sz w:val="20"/>
+                <w:szCs w:val="20"/>
+              </w:rPr>
+              <w:t>Low importance/utility (</w:t>
+            </w:r>
+            <w:r>
+              <w:rPr>
+                <w:sz w:val="20"/>
+                <w:szCs w:val="20"/>
+              </w:rPr>
+              <w:t>i.e.,</w:t>
+            </w:r>
+            <w:r>
+              <w:rPr>
+                <w:sz w:val="20"/>
+                <w:szCs w:val="20"/>
+              </w:rPr>
+              <w:t xml:space="preserve"> would this model have any actual use?)</w:t>
+            </w:r>
+          </w:p>
+        </w:tc>
+      </w:tr>
+      <w:tr>
+        <w:tc>
+          <w:tcPr>
+            <w:tcW w:w="3005" w:type="dxa"/>
+          </w:tcPr>
+          <w:p>
+            <w:pPr>
+              <w:jc w:val="left"/>
+              <w:rPr>
+                <w:sz w:val="20"/>
+                <w:szCs w:val="20"/>
+              </w:rPr>
+            </w:pPr>
+            <w:r>
+              <w:rPr>
+                <w:sz w:val="20"/>
+                <w:szCs w:val="20"/>
+              </w:rPr>
+              <w:t>Spatial clustering of traffic accidents in New Zealand to identify ‘</w:t>
+            </w:r>
+            <w:r>
+              <w:rPr>
+                <w:sz w:val="20"/>
+                <w:szCs w:val="20"/>
+              </w:rPr>
+              <w:t>black spots</w:t>
+            </w:r>
+            <w:r>
+              <w:rPr>
+                <w:sz w:val="20"/>
+                <w:szCs w:val="20"/>
+              </w:rPr>
+              <w:t>’</w:t>
+            </w:r>
+          </w:p>
+        </w:tc>
+        <w:tc>
+          <w:tcPr>
+            <w:tcW w:w="3005" w:type="dxa"/>
+          </w:tcPr>
+          <w:p>
+            <w:pPr>
+              <w:pStyle w:val="ListParagraph"/>
+              <w:numPr>
+                <w:ilvl w:val="0"/>
+                <w:numId w:val="10"/>
+              </w:numPr>
+              <w:jc w:val="left"/>
+              <w:rPr>
+                <w:sz w:val="20"/>
+                <w:szCs w:val="20"/>
+              </w:rPr>
+            </w:pPr>
+            <w:r>
+              <w:rPr>
+                <w:sz w:val="20"/>
+                <w:szCs w:val="20"/>
+              </w:rPr>
+              <w:t>Full lecture devoted to this topic (wk10), so should be acceptable</w:t>
+            </w:r>
+          </w:p>
+        </w:tc>
+        <w:tc>
+          <w:tcPr>
+            <w:tcW w:w="3006" w:type="dxa"/>
+          </w:tcPr>
+          <w:p>
+            <w:pPr>
+              <w:pStyle w:val="ListParagraph"/>
+              <w:numPr>
+                <w:ilvl w:val="0"/>
+                <w:numId w:val="10"/>
+              </w:numPr>
+              <w:jc w:val="left"/>
+              <w:rPr>
+                <w:sz w:val="20"/>
+                <w:szCs w:val="20"/>
+              </w:rPr>
+            </w:pPr>
+            <w:r>
+              <w:rPr>
+                <w:sz w:val="20"/>
+                <w:szCs w:val="20"/>
+              </w:rPr>
+              <w:t>Simple methodology (covered entirely within T1 subjects GIS/QM)</w:t>
+            </w:r>
+          </w:p>
+        </w:tc>
+      </w:tr>
+      <w:tr>
+        <w:tc>
+          <w:tcPr>
+            <w:tcW w:w="3005" w:type="dxa"/>
+          </w:tcPr>
+          <w:p>
+            <w:pPr>
+              <w:jc w:val="left"/>
+              <w:rPr>
+                <w:sz w:val="20"/>
+                <w:szCs w:val="20"/>
+              </w:rPr>
+            </w:pPr>
+            <w:r>
+              <w:rPr>
+                <w:sz w:val="20"/>
+                <w:szCs w:val="20"/>
+              </w:rPr>
+              <w:t xml:space="preserve">Causal inference for the effect of </w:t>
+            </w:r>
+            <w:r>
+              <w:rPr>
+                <w:sz w:val="20"/>
+                <w:szCs w:val="20"/>
+              </w:rPr>
+              <w:t>transport policy (‘Road to Zero’) on crash frequency</w:t>
+            </w:r>
+          </w:p>
+        </w:tc>
+        <w:tc>
+          <w:tcPr>
+            <w:tcW w:w="3005" w:type="dxa"/>
+          </w:tcPr>
+          <w:p>
+            <w:pPr>
+              <w:pStyle w:val="ListParagraph"/>
+              <w:numPr>
+                <w:ilvl w:val="0"/>
+                <w:numId w:val="10"/>
+              </w:numPr>
+              <w:jc w:val="left"/>
+              <w:rPr>
+                <w:sz w:val="20"/>
+                <w:szCs w:val="20"/>
+              </w:rPr>
+            </w:pPr>
+            <w:r>
+              <w:rPr>
+                <w:sz w:val="20"/>
+                <w:szCs w:val="20"/>
+              </w:rPr>
+              <w:t>Complex methodology; applying a novel technique</w:t>
+            </w:r>
+          </w:p>
+        </w:tc>
+        <w:tc>
+          <w:tcPr>
+            <w:tcW w:w="3006" w:type="dxa"/>
+          </w:tcPr>
+          <w:p>
+            <w:pPr>
+              <w:pStyle w:val="ListParagraph"/>
+              <w:numPr>
+                <w:ilvl w:val="0"/>
+                <w:numId w:val="10"/>
+              </w:numPr>
+              <w:jc w:val="left"/>
+              <w:rPr>
+                <w:sz w:val="20"/>
+                <w:szCs w:val="20"/>
+              </w:rPr>
+            </w:pPr>
+            <w:r>
+              <w:rPr>
+                <w:sz w:val="20"/>
+                <w:szCs w:val="20"/>
+              </w:rPr>
+              <w:t>Requires significant background research on policy environment, need to identify eligible regions for comparison</w:t>
+            </w:r>
+          </w:p>
+        </w:tc>
+      </w:tr>
+      <w:tr>
+        <w:tc>
+          <w:tcPr>
+            <w:tcW w:w="3005" w:type="dxa"/>
+          </w:tcPr>
+          <w:p>
+            <w:pPr>
+              <w:jc w:val="left"/>
+              <w:rPr>
+                <w:sz w:val="20"/>
+                <w:szCs w:val="20"/>
+              </w:rPr>
+            </w:pPr>
+            <w:r>
+              <w:rPr>
+                <w:sz w:val="20"/>
+                <w:szCs w:val="20"/>
+              </w:rPr>
+              <w:t>Predicting crash counts using ML model</w:t>
+            </w:r>
+          </w:p>
+        </w:tc>
+        <w:tc>
+          <w:tcPr>
+            <w:tcW w:w="3005" w:type="dxa"/>
+          </w:tcPr>
+          <w:p>
+            <w:pPr>
+              <w:pStyle w:val="ListParagraph"/>
+              <w:numPr>
+                <w:ilvl w:val="0"/>
+                <w:numId w:val="10"/>
+              </w:numPr>
+              <w:jc w:val="left"/>
+              <w:rPr>
+                <w:sz w:val="20"/>
+                <w:szCs w:val="20"/>
+              </w:rPr>
+            </w:pPr>
+            <w:r>
+              <w:rPr>
+                <w:sz w:val="20"/>
+                <w:szCs w:val="20"/>
+              </w:rPr>
+              <w:t>Useful application of predictive modelling, easy to argue</w:t>
+            </w:r>
+          </w:p>
+        </w:tc>
+        <w:tc>
+          <w:tcPr>
+            <w:tcW w:w="3006" w:type="dxa"/>
+          </w:tcPr>
+          <w:p>
+            <w:pPr>
+              <w:pStyle w:val="ListParagraph"/>
+              <w:numPr>
+                <w:ilvl w:val="0"/>
+                <w:numId w:val="10"/>
+              </w:numPr>
+              <w:jc w:val="left"/>
+              <w:rPr>
+                <w:sz w:val="20"/>
+                <w:szCs w:val="20"/>
+              </w:rPr>
+            </w:pPr>
+            <w:r>
+              <w:rPr>
+                <w:sz w:val="20"/>
+                <w:szCs w:val="20"/>
+              </w:rPr>
+              <w:t>Would need to aggregate raw data in some way to produce a count per place/time/region?</w:t>
+            </w:r>
+          </w:p>
+        </w:tc>
+      </w:tr>
+      <w:tr>
+        <w:tc>
+          <w:tcPr>
+            <w:tcW w:w="3005" w:type="dxa"/>
+          </w:tcPr>
+          <w:p>
+            <w:pPr>
+              <w:jc w:val="left"/>
+              <w:rPr>
+                <w:sz w:val="20"/>
+                <w:szCs w:val="20"/>
+              </w:rPr>
+            </w:pPr>
+            <w:r>
+              <w:rPr>
+                <w:sz w:val="20"/>
+                <w:szCs w:val="20"/>
+              </w:rPr>
+              <w:t>Evaluating implementation of road safety policy using regression discontinuity design</w:t>
+            </w:r>
+          </w:p>
+        </w:tc>
+        <w:tc>
+          <w:tcPr>
+            <w:tcW w:w="3005" w:type="dxa"/>
+          </w:tcPr>
+          <w:p>
+            <w:pPr>
+              <w:pStyle w:val="ListParagraph"/>
+              <w:numPr>
+                <w:ilvl w:val="0"/>
+                <w:numId w:val="10"/>
+              </w:numPr>
+              <w:jc w:val="left"/>
+              <w:rPr>
+                <w:sz w:val="20"/>
+                <w:szCs w:val="20"/>
+              </w:rPr>
+            </w:pPr>
+            <w:r>
+              <w:rPr>
+                <w:sz w:val="20"/>
+                <w:szCs w:val="20"/>
+              </w:rPr>
+              <w:t>Complex methodology; novel technique</w:t>
+            </w:r>
+          </w:p>
+        </w:tc>
+        <w:tc>
+          <w:tcPr>
+            <w:tcW w:w="3006" w:type="dxa"/>
+          </w:tcPr>
+          <w:p>
+            <w:pPr>
+              <w:pStyle w:val="ListParagraph"/>
+              <w:numPr>
+                <w:ilvl w:val="0"/>
+                <w:numId w:val="10"/>
+              </w:numPr>
+              <w:jc w:val="left"/>
+              <w:rPr>
+                <w:sz w:val="20"/>
+                <w:szCs w:val="20"/>
+              </w:rPr>
+            </w:pPr>
+            <w:r>
+              <w:rPr>
+                <w:sz w:val="20"/>
+                <w:szCs w:val="20"/>
+              </w:rPr>
+              <w:t>Does not build skills in traditional ML model building (essentially just advanced regression)</w:t>
+            </w:r>
+          </w:p>
+        </w:tc>
+      </w:tr>
+    </w:tbl>
+    <w:p/>
     <w:p/>
     <w:p>
       <w:r>
         <w:t>Dataset:</w:t>
+      </w:r>
+      <w:r>
+        <w:t xml:space="preserve"> </w:t>
+      </w:r>
+    </w:p>
+    <w:p>
+      <w:r>
+        <w:t>Waka Kotahi (NZ Transport Agency) Crash Analysis System (CAS) Data</w:t>
+      </w:r>
+    </w:p>
+    <w:p>
+      <w:r>
+        <w:t xml:space="preserve">Contains geographic coordinates, date, severity, and contextual details of road crashes in New Zealand from 1 January 2000. </w:t>
       </w:r>
     </w:p>
     <w:p/>
@@ -739,6 +1282,118 @@
     </w:lvl>
   </w:abstractNum>
   <w:abstractNum w:abstractNumId="7" w15:restartNumberingAfterBreak="0">
+    <w:nsid w:val="6D33173D"/>
+    <w:multiLevelType w:val="hybridMultilevel"/>
+    <w:tmpl w:val="9C329876"/>
+    <w:lvl w:ilvl="0" w:tplc="EA6CEE60">
+      <w:numFmt w:val="bullet"/>
+      <w:lvlText w:val="-"/>
+      <w:lvlJc w:val="left"/>
+      <w:pPr>
+        <w:ind w:left="720" w:hanging="360"/>
+      </w:pPr>
+      <w:rPr>
+        <w:rFonts w:ascii="Arial" w:eastAsiaTheme="minorEastAsia" w:hAnsi="Arial" w:cs="Arial" w:hint="default"/>
+      </w:rPr>
+    </w:lvl>
+    <w:lvl w:ilvl="1" w:tplc="08090003" w:tentative="1">
+      <w:start w:val="1"/>
+      <w:numFmt w:val="bullet"/>
+      <w:lvlText w:val="o"/>
+      <w:lvlJc w:val="left"/>
+      <w:pPr>
+        <w:ind w:left="1440" w:hanging="360"/>
+      </w:pPr>
+      <w:rPr>
+        <w:rFonts w:ascii="Courier New" w:hAnsi="Courier New" w:cs="Courier New" w:hint="default"/>
+      </w:rPr>
+    </w:lvl>
+    <w:lvl w:ilvl="2" w:tplc="08090005" w:tentative="1">
+      <w:start w:val="1"/>
+      <w:numFmt w:val="bullet"/>
+      <w:lvlText w:val=""/>
+      <w:lvlJc w:val="left"/>
+      <w:pPr>
+        <w:ind w:left="2160" w:hanging="360"/>
+      </w:pPr>
+      <w:rPr>
+        <w:rFonts w:ascii="Wingdings" w:hAnsi="Wingdings" w:hint="default"/>
+      </w:rPr>
+    </w:lvl>
+    <w:lvl w:ilvl="3" w:tplc="08090001" w:tentative="1">
+      <w:start w:val="1"/>
+      <w:numFmt w:val="bullet"/>
+      <w:lvlText w:val=""/>
+      <w:lvlJc w:val="left"/>
+      <w:pPr>
+        <w:ind w:left="2880" w:hanging="360"/>
+      </w:pPr>
+      <w:rPr>
+        <w:rFonts w:ascii="Symbol" w:hAnsi="Symbol" w:hint="default"/>
+      </w:rPr>
+    </w:lvl>
+    <w:lvl w:ilvl="4" w:tplc="08090003" w:tentative="1">
+      <w:start w:val="1"/>
+      <w:numFmt w:val="bullet"/>
+      <w:lvlText w:val="o"/>
+      <w:lvlJc w:val="left"/>
+      <w:pPr>
+        <w:ind w:left="3600" w:hanging="360"/>
+      </w:pPr>
+      <w:rPr>
+        <w:rFonts w:ascii="Courier New" w:hAnsi="Courier New" w:cs="Courier New" w:hint="default"/>
+      </w:rPr>
+    </w:lvl>
+    <w:lvl w:ilvl="5" w:tplc="08090005" w:tentative="1">
+      <w:start w:val="1"/>
+      <w:numFmt w:val="bullet"/>
+      <w:lvlText w:val=""/>
+      <w:lvlJc w:val="left"/>
+      <w:pPr>
+        <w:ind w:left="4320" w:hanging="360"/>
+      </w:pPr>
+      <w:rPr>
+        <w:rFonts w:ascii="Wingdings" w:hAnsi="Wingdings" w:hint="default"/>
+      </w:rPr>
+    </w:lvl>
+    <w:lvl w:ilvl="6" w:tplc="08090001" w:tentative="1">
+      <w:start w:val="1"/>
+      <w:numFmt w:val="bullet"/>
+      <w:lvlText w:val=""/>
+      <w:lvlJc w:val="left"/>
+      <w:pPr>
+        <w:ind w:left="5040" w:hanging="360"/>
+      </w:pPr>
+      <w:rPr>
+        <w:rFonts w:ascii="Symbol" w:hAnsi="Symbol" w:hint="default"/>
+      </w:rPr>
+    </w:lvl>
+    <w:lvl w:ilvl="7" w:tplc="08090003" w:tentative="1">
+      <w:start w:val="1"/>
+      <w:numFmt w:val="bullet"/>
+      <w:lvlText w:val="o"/>
+      <w:lvlJc w:val="left"/>
+      <w:pPr>
+        <w:ind w:left="5760" w:hanging="360"/>
+      </w:pPr>
+      <w:rPr>
+        <w:rFonts w:ascii="Courier New" w:hAnsi="Courier New" w:cs="Courier New" w:hint="default"/>
+      </w:rPr>
+    </w:lvl>
+    <w:lvl w:ilvl="8" w:tplc="08090005" w:tentative="1">
+      <w:start w:val="1"/>
+      <w:numFmt w:val="bullet"/>
+      <w:lvlText w:val=""/>
+      <w:lvlJc w:val="left"/>
+      <w:pPr>
+        <w:ind w:left="6480" w:hanging="360"/>
+      </w:pPr>
+      <w:rPr>
+        <w:rFonts w:ascii="Wingdings" w:hAnsi="Wingdings" w:hint="default"/>
+      </w:rPr>
+    </w:lvl>
+  </w:abstractNum>
+  <w:abstractNum w:abstractNumId="8" w15:restartNumberingAfterBreak="0">
     <w:nsid w:val="7062324C"/>
     <w:multiLevelType w:val="hybridMultilevel"/>
     <w:tmpl w:val="A7922A94"/>
@@ -827,7 +1482,7 @@
       </w:pPr>
     </w:lvl>
   </w:abstractNum>
-  <w:abstractNum w:abstractNumId="8" w15:restartNumberingAfterBreak="0">
+  <w:abstractNum w:abstractNumId="9" w15:restartNumberingAfterBreak="0">
     <w:nsid w:val="7E710045"/>
     <w:multiLevelType w:val="hybridMultilevel"/>
     <w:tmpl w:val="D0B2BB26"/>
@@ -923,7 +1578,7 @@
     <w:abstractNumId w:val="2"/>
   </w:num>
   <w:num w:numId="3" w16cid:durableId="1819571016">
-    <w:abstractNumId w:val="8"/>
+    <w:abstractNumId w:val="9"/>
   </w:num>
   <w:num w:numId="4" w16cid:durableId="495920517">
     <w:abstractNumId w:val="0"/>
@@ -938,10 +1593,13 @@
     <w:abstractNumId w:val="5"/>
   </w:num>
   <w:num w:numId="8" w16cid:durableId="1826318471">
-    <w:abstractNumId w:val="7"/>
+    <w:abstractNumId w:val="8"/>
   </w:num>
   <w:num w:numId="9" w16cid:durableId="1691641178">
     <w:abstractNumId w:val="3"/>
+  </w:num>
+  <w:num w:numId="10" w16cid:durableId="1155029981">
+    <w:abstractNumId w:val="7"/>
   </w:num>
 </w:numbering>
 </file>

</xml_diff>

<commit_message>
create loop to output cat var summary tables
</commit_message>
<xml_diff>
--- a/CASA0006 Research Proposal.docx
+++ b/CASA0006 Research Proposal.docx
@@ -1,6 +1,6 @@
 
 <file path=word/document.xml><?xml version="1.0" encoding="utf-8"?>
-<w:document xmlns:wpc="http://schemas.microsoft.com/office/word/2010/wordprocessingCanvas" xmlns:cx="http://schemas.microsoft.com/office/drawing/2014/chartex" xmlns:cx1="http://schemas.microsoft.com/office/drawing/2015/9/8/chartex" xmlns:cx2="http://schemas.microsoft.com/office/drawing/2015/10/21/chartex" xmlns:cx3="http://schemas.microsoft.com/office/drawing/2016/5/9/chartex" xmlns:cx4="http://schemas.microsoft.com/office/drawing/2016/5/10/chartex" xmlns:cx5="http://schemas.microsoft.com/office/drawing/2016/5/11/chartex" xmlns:cx6="http://schemas.microsoft.com/office/drawing/2016/5/12/chartex" xmlns:cx7="http://schemas.microsoft.com/office/drawing/2016/5/13/chartex" xmlns:cx8="http://schemas.microsoft.com/office/drawing/2016/5/14/chartex" xmlns:mc="http://schemas.openxmlformats.org/markup-compatibility/2006" xmlns:aink="http://schemas.microsoft.com/office/drawing/2016/ink" xmlns:am3d="http://schemas.microsoft.com/office/drawing/2017/model3d" xmlns:o="urn:schemas-microsoft-com:office:office" xmlns:oel="http://schemas.microsoft.com/office/2019/extlst" xmlns:r="http://schemas.openxmlformats.org/officeDocument/2006/relationships" xmlns:m="http://schemas.openxmlformats.org/officeDocument/2006/math" xmlns:v="urn:schemas-microsoft-com:vml" xmlns:wp14="http://schemas.microsoft.com/office/word/2010/wordprocessingDrawing" xmlns:wp="http://schemas.openxmlformats.org/drawingml/2006/wordprocessingDrawing" xmlns:w10="urn:schemas-microsoft-com:office:word" xmlns:w="http://schemas.openxmlformats.org/wordprocessingml/2006/main" xmlns:w14="http://schemas.microsoft.com/office/word/2010/wordml" xmlns:w15="http://schemas.microsoft.com/office/word/2012/wordml" xmlns:w16cex="http://schemas.microsoft.com/office/word/2018/wordml/cex" xmlns:w16cid="http://schemas.microsoft.com/office/word/2016/wordml/cid" xmlns:w16="http://schemas.microsoft.com/office/word/2018/wordml" xmlns:w16sdtdh="http://schemas.microsoft.com/office/word/2020/wordml/sdtdatahash" xmlns:w16se="http://schemas.microsoft.com/office/word/2015/wordml/symex" xmlns:wpg="http://schemas.microsoft.com/office/word/2010/wordprocessingGroup" xmlns:wpi="http://schemas.microsoft.com/office/word/2010/wordprocessingInk" xmlns:wne="http://schemas.microsoft.com/office/word/2006/wordml" xmlns:wps="http://schemas.microsoft.com/office/word/2010/wordprocessingShape" mc:Ignorable="w14 w15 w16se w16cid w16 w16cex w16sdtdh wp14">
+<w:document xmlns:wpc="http://schemas.microsoft.com/office/word/2010/wordprocessingCanvas" xmlns:cx="http://schemas.microsoft.com/office/drawing/2014/chartex" xmlns:cx1="http://schemas.microsoft.com/office/drawing/2015/9/8/chartex" xmlns:cx2="http://schemas.microsoft.com/office/drawing/2015/10/21/chartex" xmlns:cx3="http://schemas.microsoft.com/office/drawing/2016/5/9/chartex" xmlns:cx4="http://schemas.microsoft.com/office/drawing/2016/5/10/chartex" xmlns:cx5="http://schemas.microsoft.com/office/drawing/2016/5/11/chartex" xmlns:cx6="http://schemas.microsoft.com/office/drawing/2016/5/12/chartex" xmlns:cx7="http://schemas.microsoft.com/office/drawing/2016/5/13/chartex" xmlns:cx8="http://schemas.microsoft.com/office/drawing/2016/5/14/chartex" xmlns:mc="http://schemas.openxmlformats.org/markup-compatibility/2006" xmlns:aink="http://schemas.microsoft.com/office/drawing/2016/ink" xmlns:am3d="http://schemas.microsoft.com/office/drawing/2017/model3d" xmlns:o="urn:schemas-microsoft-com:office:office" xmlns:oel="http://schemas.microsoft.com/office/2019/extlst" xmlns:r="http://schemas.openxmlformats.org/officeDocument/2006/relationships" xmlns:m="http://schemas.openxmlformats.org/officeDocument/2006/math" xmlns:v="urn:schemas-microsoft-com:vml" xmlns:wp14="http://schemas.microsoft.com/office/word/2010/wordprocessingDrawing" xmlns:wp="http://schemas.openxmlformats.org/drawingml/2006/wordprocessingDrawing" xmlns:w10="urn:schemas-microsoft-com:office:word" xmlns:w="http://schemas.openxmlformats.org/wordprocessingml/2006/main" xmlns:w14="http://schemas.microsoft.com/office/word/2010/wordml" xmlns:w15="http://schemas.microsoft.com/office/word/2012/wordml" xmlns:w16cex="http://schemas.microsoft.com/office/word/2018/wordml/cex" xmlns:w16cid="http://schemas.microsoft.com/office/word/2016/wordml/cid" xmlns:w16="http://schemas.microsoft.com/office/word/2018/wordml" xmlns:w16du="http://schemas.microsoft.com/office/word/2023/wordml/word16du" xmlns:w16sdtdh="http://schemas.microsoft.com/office/word/2020/wordml/sdtdatahash" xmlns:w16se="http://schemas.microsoft.com/office/word/2015/wordml/symex" xmlns:wpg="http://schemas.microsoft.com/office/word/2010/wordprocessingGroup" xmlns:wpi="http://schemas.microsoft.com/office/word/2010/wordprocessingInk" xmlns:wne="http://schemas.microsoft.com/office/word/2006/wordml" xmlns:wps="http://schemas.microsoft.com/office/word/2010/wordprocessingShape" mc:Ignorable="w14 w15 w16se w16cid w16 w16cex w16sdtdh wp14">
   <w:body>
     <w:p>
       <w:pPr>
@@ -30,41 +30,11 @@
       <w:r>
         <w:t>:</w:t>
       </w:r>
-    </w:p>
-    <w:p>
-      <w:pPr>
-        <w:pStyle w:val="ListParagraph"/>
-        <w:numPr>
-          <w:ilvl w:val="0"/>
-          <w:numId w:val="10"/>
-        </w:numPr>
-      </w:pPr>
-      <w:r>
-        <w:t xml:space="preserve">Can crash severity be predicted through contextual factors? </w:t>
-      </w:r>
       <w:r>
         <w:rPr>
           <w:color w:val="FF0000"/>
         </w:rPr>
-        <w:t xml:space="preserve">Cons: would this model have any actual use? Most contextual factors could only be collected at the same time as severity assessment. </w:t>
-      </w:r>
-    </w:p>
-    <w:p>
-      <w:pPr>
-        <w:pStyle w:val="ListParagraph"/>
-        <w:numPr>
-          <w:ilvl w:val="0"/>
-          <w:numId w:val="10"/>
-        </w:numPr>
-      </w:pPr>
-      <w:r>
-        <w:t xml:space="preserve">Spatial clustering of traffic accidents in New Zealand to identify ‘black-spots’. </w:t>
-      </w:r>
-      <w:r>
-        <w:rPr>
-          <w:color w:val="FF0000"/>
-        </w:rPr>
-        <w:t xml:space="preserve">Cons: methodology the same as covered in term 1 subjects (GIS, QM), and does not extend any further ML techniques. </w:t>
+        <w:t xml:space="preserve"> </w:t>
       </w:r>
     </w:p>
     <w:tbl>
@@ -158,6 +128,7 @@
         <w:tc>
           <w:tcPr>
             <w:tcW w:w="3005" w:type="dxa"/>
+            <w:shd w:val="clear" w:color="auto" w:fill="FFFF00"/>
           </w:tcPr>
           <w:p>
             <w:pPr>
@@ -179,6 +150,7 @@
         <w:tc>
           <w:tcPr>
             <w:tcW w:w="3005" w:type="dxa"/>
+            <w:shd w:val="clear" w:color="auto" w:fill="FFFF00"/>
           </w:tcPr>
           <w:p>
             <w:pPr>
@@ -205,6 +177,7 @@
         <w:tc>
           <w:tcPr>
             <w:tcW w:w="3006" w:type="dxa"/>
+            <w:shd w:val="clear" w:color="auto" w:fill="FFFF00"/>
           </w:tcPr>
           <w:p>
             <w:pPr>
@@ -261,21 +234,7 @@
                 <w:sz w:val="20"/>
                 <w:szCs w:val="20"/>
               </w:rPr>
-              <w:t>Spatial clustering of traffic accidents in New Zealand to identify ‘</w:t>
-            </w:r>
-            <w:r>
-              <w:rPr>
-                <w:sz w:val="20"/>
-                <w:szCs w:val="20"/>
-              </w:rPr>
-              <w:t>black spots</w:t>
-            </w:r>
-            <w:r>
-              <w:rPr>
-                <w:sz w:val="20"/>
-                <w:szCs w:val="20"/>
-              </w:rPr>
-              <w:t>’</w:t>
+              <w:t>Spatial clustering of traffic accidents in New Zealand to identify ‘black spots’</w:t>
             </w:r>
           </w:p>
         </w:tc>
@@ -591,6 +550,11 @@
         <w:t>Method/approach:</w:t>
       </w:r>
     </w:p>
+    <w:p>
+      <w:r>
+        <w:t xml:space="preserve">Build a random forest (RF) model using a separated testing and training dataset (training will be taken from years 2000 – 2015; testing will use data from 2016-2020). </w:t>
+      </w:r>
+    </w:p>
     <w:p/>
     <w:p>
       <w:r>
@@ -610,7 +574,7 @@
 </file>
 
 <file path=word/numbering.xml><?xml version="1.0" encoding="utf-8"?>
-<w:numbering xmlns:wpc="http://schemas.microsoft.com/office/word/2010/wordprocessingCanvas" xmlns:cx="http://schemas.microsoft.com/office/drawing/2014/chartex" xmlns:cx1="http://schemas.microsoft.com/office/drawing/2015/9/8/chartex" xmlns:cx2="http://schemas.microsoft.com/office/drawing/2015/10/21/chartex" xmlns:cx3="http://schemas.microsoft.com/office/drawing/2016/5/9/chartex" xmlns:cx4="http://schemas.microsoft.com/office/drawing/2016/5/10/chartex" xmlns:cx5="http://schemas.microsoft.com/office/drawing/2016/5/11/chartex" xmlns:cx6="http://schemas.microsoft.com/office/drawing/2016/5/12/chartex" xmlns:cx7="http://schemas.microsoft.com/office/drawing/2016/5/13/chartex" xmlns:cx8="http://schemas.microsoft.com/office/drawing/2016/5/14/chartex" xmlns:mc="http://schemas.openxmlformats.org/markup-compatibility/2006" xmlns:aink="http://schemas.microsoft.com/office/drawing/2016/ink" xmlns:am3d="http://schemas.microsoft.com/office/drawing/2017/model3d" xmlns:o="urn:schemas-microsoft-com:office:office" xmlns:oel="http://schemas.microsoft.com/office/2019/extlst" xmlns:r="http://schemas.openxmlformats.org/officeDocument/2006/relationships" xmlns:m="http://schemas.openxmlformats.org/officeDocument/2006/math" xmlns:v="urn:schemas-microsoft-com:vml" xmlns:wp14="http://schemas.microsoft.com/office/word/2010/wordprocessingDrawing" xmlns:wp="http://schemas.openxmlformats.org/drawingml/2006/wordprocessingDrawing" xmlns:w10="urn:schemas-microsoft-com:office:word" xmlns:w="http://schemas.openxmlformats.org/wordprocessingml/2006/main" xmlns:w14="http://schemas.microsoft.com/office/word/2010/wordml" xmlns:w15="http://schemas.microsoft.com/office/word/2012/wordml" xmlns:w16cex="http://schemas.microsoft.com/office/word/2018/wordml/cex" xmlns:w16cid="http://schemas.microsoft.com/office/word/2016/wordml/cid" xmlns:w16="http://schemas.microsoft.com/office/word/2018/wordml" xmlns:w16sdtdh="http://schemas.microsoft.com/office/word/2020/wordml/sdtdatahash" xmlns:w16se="http://schemas.microsoft.com/office/word/2015/wordml/symex" xmlns:wpg="http://schemas.microsoft.com/office/word/2010/wordprocessingGroup" xmlns:wpi="http://schemas.microsoft.com/office/word/2010/wordprocessingInk" xmlns:wne="http://schemas.microsoft.com/office/word/2006/wordml" xmlns:wps="http://schemas.microsoft.com/office/word/2010/wordprocessingShape" mc:Ignorable="w14 w15 w16se w16cid w16 w16cex w16sdtdh wp14">
+<w:numbering xmlns:wpc="http://schemas.microsoft.com/office/word/2010/wordprocessingCanvas" xmlns:cx="http://schemas.microsoft.com/office/drawing/2014/chartex" xmlns:cx1="http://schemas.microsoft.com/office/drawing/2015/9/8/chartex" xmlns:cx2="http://schemas.microsoft.com/office/drawing/2015/10/21/chartex" xmlns:cx3="http://schemas.microsoft.com/office/drawing/2016/5/9/chartex" xmlns:cx4="http://schemas.microsoft.com/office/drawing/2016/5/10/chartex" xmlns:cx5="http://schemas.microsoft.com/office/drawing/2016/5/11/chartex" xmlns:cx6="http://schemas.microsoft.com/office/drawing/2016/5/12/chartex" xmlns:cx7="http://schemas.microsoft.com/office/drawing/2016/5/13/chartex" xmlns:cx8="http://schemas.microsoft.com/office/drawing/2016/5/14/chartex" xmlns:mc="http://schemas.openxmlformats.org/markup-compatibility/2006" xmlns:aink="http://schemas.microsoft.com/office/drawing/2016/ink" xmlns:am3d="http://schemas.microsoft.com/office/drawing/2017/model3d" xmlns:o="urn:schemas-microsoft-com:office:office" xmlns:oel="http://schemas.microsoft.com/office/2019/extlst" xmlns:r="http://schemas.openxmlformats.org/officeDocument/2006/relationships" xmlns:m="http://schemas.openxmlformats.org/officeDocument/2006/math" xmlns:v="urn:schemas-microsoft-com:vml" xmlns:wp14="http://schemas.microsoft.com/office/word/2010/wordprocessingDrawing" xmlns:wp="http://schemas.openxmlformats.org/drawingml/2006/wordprocessingDrawing" xmlns:w10="urn:schemas-microsoft-com:office:word" xmlns:w="http://schemas.openxmlformats.org/wordprocessingml/2006/main" xmlns:w14="http://schemas.microsoft.com/office/word/2010/wordml" xmlns:w15="http://schemas.microsoft.com/office/word/2012/wordml" xmlns:w16cex="http://schemas.microsoft.com/office/word/2018/wordml/cex" xmlns:w16cid="http://schemas.microsoft.com/office/word/2016/wordml/cid" xmlns:w16="http://schemas.microsoft.com/office/word/2018/wordml" xmlns:w16du="http://schemas.microsoft.com/office/word/2023/wordml/word16du" xmlns:w16sdtdh="http://schemas.microsoft.com/office/word/2020/wordml/sdtdatahash" xmlns:w16se="http://schemas.microsoft.com/office/word/2015/wordml/symex" xmlns:wpg="http://schemas.microsoft.com/office/word/2010/wordprocessingGroup" xmlns:wpi="http://schemas.microsoft.com/office/word/2010/wordprocessingInk" xmlns:wne="http://schemas.microsoft.com/office/word/2006/wordml" xmlns:wps="http://schemas.microsoft.com/office/word/2010/wordprocessingShape" mc:Ignorable="w14 w15 w16se w16cid w16 w16cex w16sdtdh wp14">
   <w:abstractNum w:abstractNumId="0" w15:restartNumberingAfterBreak="0">
     <w:nsid w:val="0E627CD8"/>
     <w:multiLevelType w:val="hybridMultilevel"/>

</xml_diff>